<commit_message>
Quiero saber si se visualizan los cambios
</commit_message>
<xml_diff>
--- a/Script_Administracion_de_Proyectos-1.docx
+++ b/Script_Administracion_de_Proyectos-1.docx
@@ -646,6 +646,7 @@
                                     <w:szCs w:val="72"/>
                                   </w:rPr>
                                 </w:pPr>
+                                <w:proofErr w:type="spellStart"/>
                                 <w:r>
                                   <w:rPr>
                                     <w:rFonts w:ascii="Arial" w:eastAsiaTheme="majorEastAsia" w:hAnsi="Arial" w:cs="Arial"/>
@@ -654,7 +655,28 @@
                                     <w:sz w:val="44"/>
                                     <w:szCs w:val="72"/>
                                   </w:rPr>
-                                  <w:t>Título del proyecto</w:t>
+                                  <w:t>Chatbot</w:t>
+                                </w:r>
+                                <w:proofErr w:type="spellEnd"/>
+                                <w:r>
+                                  <w:rPr>
+                                    <w:rFonts w:ascii="Arial" w:eastAsiaTheme="majorEastAsia" w:hAnsi="Arial" w:cs="Arial"/>
+                                    <w:b/>
+                                    <w:color w:val="549E39" w:themeColor="accent1"/>
+                                    <w:sz w:val="44"/>
+                                    <w:szCs w:val="72"/>
+                                  </w:rPr>
+                                  <w:t xml:space="preserve"> IA</w:t>
+                                </w:r>
+                                <w:r>
+                                  <w:rPr>
+                                    <w:rFonts w:ascii="Arial" w:eastAsiaTheme="majorEastAsia" w:hAnsi="Arial" w:cs="Arial"/>
+                                    <w:b/>
+                                    <w:color w:val="549E39" w:themeColor="accent1"/>
+                                    <w:sz w:val="44"/>
+                                    <w:szCs w:val="72"/>
+                                  </w:rPr>
+                                  <w:t xml:space="preserve"> para Ventas en WhatsApp</w:t>
                                 </w:r>
                               </w:p>
                               <w:p>
@@ -794,6 +816,7 @@
                               <w:szCs w:val="72"/>
                             </w:rPr>
                           </w:pPr>
+                          <w:proofErr w:type="spellStart"/>
                           <w:r>
                             <w:rPr>
                               <w:rFonts w:ascii="Arial" w:eastAsiaTheme="majorEastAsia" w:hAnsi="Arial" w:cs="Arial"/>
@@ -802,7 +825,28 @@
                               <w:sz w:val="44"/>
                               <w:szCs w:val="72"/>
                             </w:rPr>
-                            <w:t>Título del proyecto</w:t>
+                            <w:t>Chatbot</w:t>
+                          </w:r>
+                          <w:proofErr w:type="spellEnd"/>
+                          <w:r>
+                            <w:rPr>
+                              <w:rFonts w:ascii="Arial" w:eastAsiaTheme="majorEastAsia" w:hAnsi="Arial" w:cs="Arial"/>
+                              <w:b/>
+                              <w:color w:val="549E39" w:themeColor="accent1"/>
+                              <w:sz w:val="44"/>
+                              <w:szCs w:val="72"/>
+                            </w:rPr>
+                            <w:t xml:space="preserve"> IA</w:t>
+                          </w:r>
+                          <w:r>
+                            <w:rPr>
+                              <w:rFonts w:ascii="Arial" w:eastAsiaTheme="majorEastAsia" w:hAnsi="Arial" w:cs="Arial"/>
+                              <w:b/>
+                              <w:color w:val="549E39" w:themeColor="accent1"/>
+                              <w:sz w:val="44"/>
+                              <w:szCs w:val="72"/>
+                            </w:rPr>
+                            <w:t xml:space="preserve"> para Ventas en WhatsApp</w:t>
                           </w:r>
                         </w:p>
                         <w:p>

</xml_diff>

<commit_message>
Primer Avance GPT. Información del proyecto,Alcance y Restricciones,Objetivos del proyecto de T.I.,Equipo de Trabajo,Actividades del proyecto de T.I.,RECURSOS TÉCNICOS Y TECNOLÓGICOS,RECURSOS HUMANOS,Métodos de Comunicación Interna
</commit_message>
<xml_diff>
--- a/Script_Administracion_de_Proyectos-1.docx
+++ b/Script_Administracion_de_Proyectos-1.docx
@@ -1299,7 +1299,7 @@
           <w:r>
             <w:fldChar w:fldCharType="separate"/>
           </w:r>
-          <w:hyperlink w:anchor="_Toc176708275" w:history="1">
+          <w:hyperlink w:anchor="_Toc176708556" w:history="1">
             <w:r>
               <w:rPr>
                 <w:rStyle w:val="Hipervnculo"/>
@@ -1326,7 +1326,7 @@
                 <w:noProof/>
                 <w:webHidden/>
               </w:rPr>
-              <w:instrText xml:space="preserve"> PAGEREF _Toc176708275 \h </w:instrText>
+              <w:instrText xml:space="preserve"> PAGEREF _Toc176708556 \h </w:instrText>
             </w:r>
             <w:r>
               <w:rPr>
@@ -1372,7 +1372,7 @@
               <w14:ligatures w14:val="standardContextual"/>
             </w:rPr>
           </w:pPr>
-          <w:hyperlink w:anchor="_Toc176708276" w:history="1">
+          <w:hyperlink w:anchor="_Toc176708557" w:history="1">
             <w:r>
               <w:rPr>
                 <w:rStyle w:val="Hipervnculo"/>
@@ -1400,7 +1400,7 @@
                 <w:noProof/>
                 <w:webHidden/>
               </w:rPr>
-              <w:instrText xml:space="preserve"> PAGEREF _Toc176708276 \h </w:instrText>
+              <w:instrText xml:space="preserve"> PAGEREF _Toc176708557 \h </w:instrText>
             </w:r>
             <w:r>
               <w:rPr>
@@ -1446,7 +1446,7 @@
               <w14:ligatures w14:val="standardContextual"/>
             </w:rPr>
           </w:pPr>
-          <w:hyperlink w:anchor="_Toc176708277" w:history="1">
+          <w:hyperlink w:anchor="_Toc176708558" w:history="1">
             <w:r>
               <w:rPr>
                 <w:rStyle w:val="Hipervnculo"/>
@@ -1473,7 +1473,7 @@
                 <w:noProof/>
                 <w:webHidden/>
               </w:rPr>
-              <w:instrText xml:space="preserve"> PAGEREF _Toc176708277 \h </w:instrText>
+              <w:instrText xml:space="preserve"> PAGEREF _Toc176708558 \h </w:instrText>
             </w:r>
             <w:r>
               <w:rPr>
@@ -1519,7 +1519,7 @@
               <w14:ligatures w14:val="standardContextual"/>
             </w:rPr>
           </w:pPr>
-          <w:hyperlink w:anchor="_Toc176708278" w:history="1">
+          <w:hyperlink w:anchor="_Toc176708559" w:history="1">
             <w:r>
               <w:rPr>
                 <w:rStyle w:val="Hipervnculo"/>
@@ -1546,7 +1546,7 @@
                 <w:noProof/>
                 <w:webHidden/>
               </w:rPr>
-              <w:instrText xml:space="preserve"> PAGEREF _Toc176708278 \h </w:instrText>
+              <w:instrText xml:space="preserve"> PAGEREF _Toc176708559 \h </w:instrText>
             </w:r>
             <w:r>
               <w:rPr>
@@ -1592,7 +1592,7 @@
               <w14:ligatures w14:val="standardContextual"/>
             </w:rPr>
           </w:pPr>
-          <w:hyperlink w:anchor="_Toc176708279" w:history="1">
+          <w:hyperlink w:anchor="_Toc176708560" w:history="1">
             <w:r>
               <w:rPr>
                 <w:rStyle w:val="Hipervnculo"/>
@@ -1619,7 +1619,7 @@
                 <w:noProof/>
                 <w:webHidden/>
               </w:rPr>
-              <w:instrText xml:space="preserve"> PAGEREF _Toc176708279 \h </w:instrText>
+              <w:instrText xml:space="preserve"> PAGEREF _Toc176708560 \h </w:instrText>
             </w:r>
             <w:r>
               <w:rPr>
@@ -1665,7 +1665,7 @@
               <w14:ligatures w14:val="standardContextual"/>
             </w:rPr>
           </w:pPr>
-          <w:hyperlink w:anchor="_Toc176708280" w:history="1">
+          <w:hyperlink w:anchor="_Toc176708561" w:history="1">
             <w:r>
               <w:rPr>
                 <w:rStyle w:val="Hipervnculo"/>
@@ -1692,7 +1692,7 @@
                 <w:noProof/>
                 <w:webHidden/>
               </w:rPr>
-              <w:instrText xml:space="preserve"> PAGEREF _Toc176708280 \h </w:instrText>
+              <w:instrText xml:space="preserve"> PAGEREF _Toc176708561 \h </w:instrText>
             </w:r>
             <w:r>
               <w:rPr>
@@ -1738,7 +1738,7 @@
               <w14:ligatures w14:val="standardContextual"/>
             </w:rPr>
           </w:pPr>
-          <w:hyperlink w:anchor="_Toc176708281" w:history="1">
+          <w:hyperlink w:anchor="_Toc176708562" w:history="1">
             <w:r>
               <w:rPr>
                 <w:rStyle w:val="Hipervnculo"/>
@@ -1766,7 +1766,7 @@
                 <w:noProof/>
                 <w:webHidden/>
               </w:rPr>
-              <w:instrText xml:space="preserve"> PAGEREF _Toc176708281 \h </w:instrText>
+              <w:instrText xml:space="preserve"> PAGEREF _Toc176708562 \h </w:instrText>
             </w:r>
             <w:r>
               <w:rPr>
@@ -1812,7 +1812,7 @@
               <w14:ligatures w14:val="standardContextual"/>
             </w:rPr>
           </w:pPr>
-          <w:hyperlink w:anchor="_Toc176708282" w:history="1">
+          <w:hyperlink w:anchor="_Toc176708563" w:history="1">
             <w:r>
               <w:rPr>
                 <w:rStyle w:val="Hipervnculo"/>
@@ -1839,7 +1839,7 @@
                 <w:noProof/>
                 <w:webHidden/>
               </w:rPr>
-              <w:instrText xml:space="preserve"> PAGEREF _Toc176708282 \h </w:instrText>
+              <w:instrText xml:space="preserve"> PAGEREF _Toc176708563 \h </w:instrText>
             </w:r>
             <w:r>
               <w:rPr>
@@ -1885,7 +1885,7 @@
               <w14:ligatures w14:val="standardContextual"/>
             </w:rPr>
           </w:pPr>
-          <w:hyperlink w:anchor="_Toc176708283" w:history="1">
+          <w:hyperlink w:anchor="_Toc176708564" w:history="1">
             <w:r>
               <w:rPr>
                 <w:rStyle w:val="Hipervnculo"/>
@@ -1912,7 +1912,7 @@
                 <w:noProof/>
                 <w:webHidden/>
               </w:rPr>
-              <w:instrText xml:space="preserve"> PAGEREF _Toc176708283 \h </w:instrText>
+              <w:instrText xml:space="preserve"> PAGEREF _Toc176708564 \h </w:instrText>
             </w:r>
             <w:r>
               <w:rPr>
@@ -1958,7 +1958,7 @@
               <w14:ligatures w14:val="standardContextual"/>
             </w:rPr>
           </w:pPr>
-          <w:hyperlink w:anchor="_Toc176708284" w:history="1">
+          <w:hyperlink w:anchor="_Toc176708565" w:history="1">
             <w:r>
               <w:rPr>
                 <w:rStyle w:val="Hipervnculo"/>
@@ -1986,7 +1986,7 @@
                 <w:noProof/>
                 <w:webHidden/>
               </w:rPr>
-              <w:instrText xml:space="preserve"> PAGEREF _Toc176708284 \h </w:instrText>
+              <w:instrText xml:space="preserve"> PAGEREF _Toc176708565 \h </w:instrText>
             </w:r>
             <w:r>
               <w:rPr>
@@ -2032,7 +2032,7 @@
               <w14:ligatures w14:val="standardContextual"/>
             </w:rPr>
           </w:pPr>
-          <w:hyperlink w:anchor="_Toc176708285" w:history="1">
+          <w:hyperlink w:anchor="_Toc176708566" w:history="1">
             <w:r>
               <w:rPr>
                 <w:rStyle w:val="Hipervnculo"/>
@@ -2059,7 +2059,7 @@
                 <w:noProof/>
                 <w:webHidden/>
               </w:rPr>
-              <w:instrText xml:space="preserve"> PAGEREF _Toc176708285 \h </w:instrText>
+              <w:instrText xml:space="preserve"> PAGEREF _Toc176708566 \h </w:instrText>
             </w:r>
             <w:r>
               <w:rPr>
@@ -2105,7 +2105,7 @@
               <w14:ligatures w14:val="standardContextual"/>
             </w:rPr>
           </w:pPr>
-          <w:hyperlink w:anchor="_Toc176708286" w:history="1">
+          <w:hyperlink w:anchor="_Toc176708567" w:history="1">
             <w:r>
               <w:rPr>
                 <w:rStyle w:val="Hipervnculo"/>
@@ -2132,7 +2132,7 @@
                 <w:noProof/>
                 <w:webHidden/>
               </w:rPr>
-              <w:instrText xml:space="preserve"> PAGEREF _Toc176708286 \h </w:instrText>
+              <w:instrText xml:space="preserve"> PAGEREF _Toc176708567 \h </w:instrText>
             </w:r>
             <w:r>
               <w:rPr>
@@ -2178,7 +2178,7 @@
               <w14:ligatures w14:val="standardContextual"/>
             </w:rPr>
           </w:pPr>
-          <w:hyperlink w:anchor="_Toc176708287" w:history="1">
+          <w:hyperlink w:anchor="_Toc176708568" w:history="1">
             <w:r>
               <w:rPr>
                 <w:rStyle w:val="Hipervnculo"/>
@@ -2205,7 +2205,7 @@
                 <w:noProof/>
                 <w:webHidden/>
               </w:rPr>
-              <w:instrText xml:space="preserve"> PAGEREF _Toc176708287 \h </w:instrText>
+              <w:instrText xml:space="preserve"> PAGEREF _Toc176708568 \h </w:instrText>
             </w:r>
             <w:r>
               <w:rPr>
@@ -2251,7 +2251,7 @@
               <w14:ligatures w14:val="standardContextual"/>
             </w:rPr>
           </w:pPr>
-          <w:hyperlink w:anchor="_Toc176708288" w:history="1">
+          <w:hyperlink w:anchor="_Toc176708569" w:history="1">
             <w:r>
               <w:rPr>
                 <w:rStyle w:val="Hipervnculo"/>
@@ -2278,7 +2278,7 @@
                 <w:noProof/>
                 <w:webHidden/>
               </w:rPr>
-              <w:instrText xml:space="preserve"> PAGEREF _Toc176708288 \h </w:instrText>
+              <w:instrText xml:space="preserve"> PAGEREF _Toc176708569 \h </w:instrText>
             </w:r>
             <w:r>
               <w:rPr>
@@ -2324,7 +2324,7 @@
               <w14:ligatures w14:val="standardContextual"/>
             </w:rPr>
           </w:pPr>
-          <w:hyperlink w:anchor="_Toc176708289" w:history="1">
+          <w:hyperlink w:anchor="_Toc176708570" w:history="1">
             <w:r>
               <w:rPr>
                 <w:rStyle w:val="Hipervnculo"/>
@@ -2351,7 +2351,7 @@
                 <w:noProof/>
                 <w:webHidden/>
               </w:rPr>
-              <w:instrText xml:space="preserve"> PAGEREF _Toc176708289 \h </w:instrText>
+              <w:instrText xml:space="preserve"> PAGEREF _Toc176708570 \h </w:instrText>
             </w:r>
             <w:r>
               <w:rPr>
@@ -2397,7 +2397,7 @@
               <w14:ligatures w14:val="standardContextual"/>
             </w:rPr>
           </w:pPr>
-          <w:hyperlink w:anchor="_Toc176708290" w:history="1">
+          <w:hyperlink w:anchor="_Toc176708571" w:history="1">
             <w:r>
               <w:rPr>
                 <w:rStyle w:val="Hipervnculo"/>
@@ -2425,7 +2425,7 @@
                 <w:noProof/>
                 <w:webHidden/>
               </w:rPr>
-              <w:instrText xml:space="preserve"> PAGEREF _Toc176708290 \h </w:instrText>
+              <w:instrText xml:space="preserve"> PAGEREF _Toc176708571 \h </w:instrText>
             </w:r>
             <w:r>
               <w:rPr>
@@ -2471,7 +2471,7 @@
               <w14:ligatures w14:val="standardContextual"/>
             </w:rPr>
           </w:pPr>
-          <w:hyperlink w:anchor="_Toc176708291" w:history="1">
+          <w:hyperlink w:anchor="_Toc176708572" w:history="1">
             <w:r>
               <w:rPr>
                 <w:rStyle w:val="Hipervnculo"/>
@@ -2499,7 +2499,7 @@
                 <w:noProof/>
                 <w:webHidden/>
               </w:rPr>
-              <w:instrText xml:space="preserve"> PAGEREF _Toc176708291 \h </w:instrText>
+              <w:instrText xml:space="preserve"> PAGEREF _Toc176708572 \h </w:instrText>
             </w:r>
             <w:r>
               <w:rPr>
@@ -2545,7 +2545,7 @@
               <w14:ligatures w14:val="standardContextual"/>
             </w:rPr>
           </w:pPr>
-          <w:hyperlink w:anchor="_Toc176708292" w:history="1">
+          <w:hyperlink w:anchor="_Toc176708573" w:history="1">
             <w:r>
               <w:rPr>
                 <w:rStyle w:val="Hipervnculo"/>
@@ -2573,7 +2573,7 @@
                 <w:noProof/>
                 <w:webHidden/>
               </w:rPr>
-              <w:instrText xml:space="preserve"> PAGEREF _Toc176708292 \h </w:instrText>
+              <w:instrText xml:space="preserve"> PAGEREF _Toc176708573 \h </w:instrText>
             </w:r>
             <w:r>
               <w:rPr>
@@ -2619,7 +2619,7 @@
               <w14:ligatures w14:val="standardContextual"/>
             </w:rPr>
           </w:pPr>
-          <w:hyperlink w:anchor="_Toc176708293" w:history="1">
+          <w:hyperlink w:anchor="_Toc176708574" w:history="1">
             <w:r>
               <w:rPr>
                 <w:rStyle w:val="Hipervnculo"/>
@@ -2647,7 +2647,7 @@
                 <w:noProof/>
                 <w:webHidden/>
               </w:rPr>
-              <w:instrText xml:space="preserve"> PAGEREF _Toc176708293 \h </w:instrText>
+              <w:instrText xml:space="preserve"> PAGEREF _Toc176708574 \h </w:instrText>
             </w:r>
             <w:r>
               <w:rPr>
@@ -2693,7 +2693,7 @@
               <w14:ligatures w14:val="standardContextual"/>
             </w:rPr>
           </w:pPr>
-          <w:hyperlink w:anchor="_Toc176708294" w:history="1">
+          <w:hyperlink w:anchor="_Toc176708575" w:history="1">
             <w:r>
               <w:rPr>
                 <w:rStyle w:val="Hipervnculo"/>
@@ -2720,7 +2720,7 @@
                 <w:noProof/>
                 <w:webHidden/>
               </w:rPr>
-              <w:instrText xml:space="preserve"> PAGEREF _Toc176708294 \h </w:instrText>
+              <w:instrText xml:space="preserve"> PAGEREF _Toc176708575 \h </w:instrText>
             </w:r>
             <w:r>
               <w:rPr>
@@ -2766,7 +2766,7 @@
               <w14:ligatures w14:val="standardContextual"/>
             </w:rPr>
           </w:pPr>
-          <w:hyperlink w:anchor="_Toc176708295" w:history="1">
+          <w:hyperlink w:anchor="_Toc176708576" w:history="1">
             <w:r>
               <w:rPr>
                 <w:rStyle w:val="Hipervnculo"/>
@@ -2793,7 +2793,7 @@
                 <w:noProof/>
                 <w:webHidden/>
               </w:rPr>
-              <w:instrText xml:space="preserve"> PAGEREF _Toc176708295 \h </w:instrText>
+              <w:instrText xml:space="preserve"> PAGEREF _Toc176708576 \h </w:instrText>
             </w:r>
             <w:r>
               <w:rPr>
@@ -2839,7 +2839,7 @@
               <w14:ligatures w14:val="standardContextual"/>
             </w:rPr>
           </w:pPr>
-          <w:hyperlink w:anchor="_Toc176708296" w:history="1">
+          <w:hyperlink w:anchor="_Toc176708577" w:history="1">
             <w:r>
               <w:rPr>
                 <w:rStyle w:val="Hipervnculo"/>
@@ -2867,7 +2867,7 @@
                 <w:noProof/>
                 <w:webHidden/>
               </w:rPr>
-              <w:instrText xml:space="preserve"> PAGEREF _Toc176708296 \h </w:instrText>
+              <w:instrText xml:space="preserve"> PAGEREF _Toc176708577 \h </w:instrText>
             </w:r>
             <w:r>
               <w:rPr>
@@ -2913,7 +2913,7 @@
               <w14:ligatures w14:val="standardContextual"/>
             </w:rPr>
           </w:pPr>
-          <w:hyperlink w:anchor="_Toc176708297" w:history="1">
+          <w:hyperlink w:anchor="_Toc176708578" w:history="1">
             <w:r>
               <w:rPr>
                 <w:rStyle w:val="Hipervnculo"/>
@@ -2940,7 +2940,7 @@
                 <w:noProof/>
                 <w:webHidden/>
               </w:rPr>
-              <w:instrText xml:space="preserve"> PAGEREF _Toc176708297 \h </w:instrText>
+              <w:instrText xml:space="preserve"> PAGEREF _Toc176708578 \h </w:instrText>
             </w:r>
             <w:r>
               <w:rPr>
@@ -2986,7 +2986,7 @@
               <w14:ligatures w14:val="standardContextual"/>
             </w:rPr>
           </w:pPr>
-          <w:hyperlink w:anchor="_Toc176708298" w:history="1">
+          <w:hyperlink w:anchor="_Toc176708579" w:history="1">
             <w:r>
               <w:rPr>
                 <w:rStyle w:val="Hipervnculo"/>
@@ -3014,7 +3014,7 @@
                 <w:noProof/>
                 <w:webHidden/>
               </w:rPr>
-              <w:instrText xml:space="preserve"> PAGEREF _Toc176708298 \h </w:instrText>
+              <w:instrText xml:space="preserve"> PAGEREF _Toc176708579 \h </w:instrText>
             </w:r>
             <w:r>
               <w:rPr>
@@ -3060,7 +3060,7 @@
               <w14:ligatures w14:val="standardContextual"/>
             </w:rPr>
           </w:pPr>
-          <w:hyperlink w:anchor="_Toc176708299" w:history="1">
+          <w:hyperlink w:anchor="_Toc176708580" w:history="1">
             <w:r>
               <w:rPr>
                 <w:rStyle w:val="Hipervnculo"/>
@@ -3087,7 +3087,7 @@
                 <w:noProof/>
                 <w:webHidden/>
               </w:rPr>
-              <w:instrText xml:space="preserve"> PAGEREF _Toc176708299 \h </w:instrText>
+              <w:instrText xml:space="preserve"> PAGEREF _Toc176708580 \h </w:instrText>
             </w:r>
             <w:r>
               <w:rPr>
@@ -3133,7 +3133,7 @@
               <w14:ligatures w14:val="standardContextual"/>
             </w:rPr>
           </w:pPr>
-          <w:hyperlink w:anchor="_Toc176708300" w:history="1">
+          <w:hyperlink w:anchor="_Toc176708581" w:history="1">
             <w:r>
               <w:rPr>
                 <w:rStyle w:val="Hipervnculo"/>
@@ -3160,7 +3160,7 @@
                 <w:noProof/>
                 <w:webHidden/>
               </w:rPr>
-              <w:instrText xml:space="preserve"> PAGEREF _Toc176708300 \h </w:instrText>
+              <w:instrText xml:space="preserve"> PAGEREF _Toc176708581 \h </w:instrText>
             </w:r>
             <w:r>
               <w:rPr>
@@ -3212,7 +3212,7 @@
       <w:pPr>
         <w:pStyle w:val="Ttulo1"/>
       </w:pPr>
-      <w:bookmarkStart w:id="0" w:name="_Toc176708275"/>
+      <w:bookmarkStart w:id="0" w:name="_Toc176708556"/>
       <w:r>
         <w:lastRenderedPageBreak/>
         <w:t>Información del proyecto</w:t>
@@ -3376,7 +3376,7 @@
       <w:pPr>
         <w:pStyle w:val="Ttulo1"/>
       </w:pPr>
-      <w:bookmarkStart w:id="1" w:name="_Toc176708276"/>
+      <w:bookmarkStart w:id="1" w:name="_Toc176708557"/>
       <w:r>
         <w:rPr>
           <w:highlight w:val="yellow"/>
@@ -3437,7 +3437,7 @@
       <w:pPr>
         <w:pStyle w:val="Ttulo1"/>
       </w:pPr>
-      <w:bookmarkStart w:id="2" w:name="_Toc176708277"/>
+      <w:bookmarkStart w:id="2" w:name="_Toc176708558"/>
       <w:r>
         <w:t>Alcance y Restricciones</w:t>
       </w:r>
@@ -3600,8 +3600,13 @@
     </w:p>
     <w:p/>
     <w:p>
-      <w:r>
-        <w:t>Describir ampliamente que hará su proyecto (Alcance) y que no hará (Restricciones)</w:t>
+      <w:proofErr w:type="gramStart"/>
+      <w:r>
+        <w:t>Describir</w:t>
+      </w:r>
+      <w:proofErr w:type="gramEnd"/>
+      <w:r>
+        <w:t xml:space="preserve"> ampliamente que hará su proyecto (Alcance) y que no hará (Restricciones)</w:t>
       </w:r>
     </w:p>
     <w:p/>
@@ -3609,7 +3614,7 @@
       <w:pPr>
         <w:pStyle w:val="Ttulo1"/>
       </w:pPr>
-      <w:bookmarkStart w:id="3" w:name="_Toc176708278"/>
+      <w:bookmarkStart w:id="3" w:name="_Toc176708559"/>
       <w:r>
         <w:t>Objetivo</w:t>
       </w:r>
@@ -3625,7 +3630,7 @@
       <w:pPr>
         <w:pStyle w:val="Ttulo2"/>
       </w:pPr>
-      <w:bookmarkStart w:id="4" w:name="_Toc176708279"/>
+      <w:bookmarkStart w:id="4" w:name="_Toc176708560"/>
       <w:r>
         <w:t>Objetivo general</w:t>
       </w:r>
@@ -3719,7 +3724,7 @@
       <w:pPr>
         <w:pStyle w:val="Ttulo2"/>
       </w:pPr>
-      <w:bookmarkStart w:id="5" w:name="_Toc176708280"/>
+      <w:bookmarkStart w:id="5" w:name="_Toc176708561"/>
       <w:r>
         <w:t>Objetivos específicos</w:t>
       </w:r>
@@ -3952,7 +3957,7 @@
       <w:pPr>
         <w:pStyle w:val="Ttulo1"/>
       </w:pPr>
-      <w:bookmarkStart w:id="6" w:name="_Toc176708281"/>
+      <w:bookmarkStart w:id="6" w:name="_Toc176708562"/>
       <w:r>
         <w:rPr>
           <w:highlight w:val="yellow"/>
@@ -3983,7 +3988,7 @@
       <w:pPr>
         <w:pStyle w:val="Ttulo1"/>
       </w:pPr>
-      <w:bookmarkStart w:id="7" w:name="_Toc176708282"/>
+      <w:bookmarkStart w:id="7" w:name="_Toc176708563"/>
       <w:r>
         <w:t>Equipo de Trabajo</w:t>
       </w:r>
@@ -4329,7 +4334,7 @@
       <w:pPr>
         <w:pStyle w:val="Ttulo1"/>
       </w:pPr>
-      <w:bookmarkStart w:id="8" w:name="_Toc176708283"/>
+      <w:bookmarkStart w:id="8" w:name="_Toc176708564"/>
       <w:r>
         <w:lastRenderedPageBreak/>
         <w:t>Actividades del proyecto de T.I.</w:t>
@@ -4670,7 +4675,7 @@
       <w:pPr>
         <w:pStyle w:val="Ttulo2"/>
       </w:pPr>
-      <w:bookmarkStart w:id="9" w:name="_Toc176708284"/>
+      <w:bookmarkStart w:id="9" w:name="_Toc176708565"/>
       <w:r>
         <w:rPr>
           <w:highlight w:val="yellow"/>
@@ -4690,7 +4695,7 @@
       <w:pPr>
         <w:pStyle w:val="Ttulo1"/>
       </w:pPr>
-      <w:bookmarkStart w:id="10" w:name="_Toc176708285"/>
+      <w:bookmarkStart w:id="10" w:name="_Toc176708566"/>
       <w:r>
         <w:lastRenderedPageBreak/>
         <w:t>Administración de los costos del proyecto de T.I.</w:t>
@@ -4704,7 +4709,7 @@
       <w:pPr>
         <w:pStyle w:val="Ttulo2"/>
       </w:pPr>
-      <w:bookmarkStart w:id="11" w:name="_Toc176708286"/>
+      <w:bookmarkStart w:id="11" w:name="_Toc176708567"/>
       <w:r>
         <w:t xml:space="preserve">RECURSOS </w:t>
       </w:r>
@@ -5721,7 +5726,7 @@
       <w:pPr>
         <w:pStyle w:val="Ttulo2"/>
       </w:pPr>
-      <w:bookmarkStart w:id="12" w:name="_Toc176708287"/>
+      <w:bookmarkStart w:id="12" w:name="_Toc176708568"/>
       <w:r>
         <w:t>RECURSOS HUMANOS</w:t>
       </w:r>
@@ -6570,7 +6575,7 @@
       <w:pPr>
         <w:pStyle w:val="Ttulo2"/>
       </w:pPr>
-      <w:bookmarkStart w:id="13" w:name="_Toc176708288"/>
+      <w:bookmarkStart w:id="13" w:name="_Toc176708569"/>
       <w:r>
         <w:t>OTROS GASTOS</w:t>
       </w:r>
@@ -6678,6 +6683,7 @@
               </w:rPr>
               <w:tab/>
             </w:r>
+            <w:proofErr w:type="gramStart"/>
             <w:r>
               <w:rPr>
                 <w:b/>
@@ -6697,6 +6703,7 @@
               </w:rPr>
               <w:tab/>
             </w:r>
+            <w:proofErr w:type="gramEnd"/>
             <w:r>
               <w:rPr>
                 <w:b/>
@@ -7278,7 +7285,7 @@
       <w:pPr>
         <w:pStyle w:val="Ttulo2"/>
       </w:pPr>
-      <w:bookmarkStart w:id="14" w:name="_Toc176708289"/>
+      <w:bookmarkStart w:id="14" w:name="_Toc176708570"/>
       <w:r>
         <w:t>TOTAL</w:t>
       </w:r>
@@ -7690,7 +7697,7 @@
       <w:pPr>
         <w:pStyle w:val="Ttulo1"/>
       </w:pPr>
-      <w:bookmarkStart w:id="15" w:name="_Toc176708290"/>
+      <w:bookmarkStart w:id="15" w:name="_Toc176708571"/>
       <w:r>
         <w:rPr>
           <w:highlight w:val="yellow"/>
@@ -7717,7 +7724,7 @@
       <w:pPr>
         <w:pStyle w:val="Ttulo1"/>
       </w:pPr>
-      <w:bookmarkStart w:id="16" w:name="_Toc176708291"/>
+      <w:bookmarkStart w:id="16" w:name="_Toc176708572"/>
       <w:r>
         <w:rPr>
           <w:highlight w:val="yellow"/>
@@ -7737,7 +7744,7 @@
       <w:pPr>
         <w:pStyle w:val="Ttulo1"/>
       </w:pPr>
-      <w:bookmarkStart w:id="17" w:name="_Toc176708292"/>
+      <w:bookmarkStart w:id="17" w:name="_Toc176708573"/>
       <w:r>
         <w:rPr>
           <w:highlight w:val="yellow"/>
@@ -7944,7 +7951,7 @@
       <w:pPr>
         <w:pStyle w:val="Ttulo1"/>
       </w:pPr>
-      <w:bookmarkStart w:id="18" w:name="_Toc176708293"/>
+      <w:bookmarkStart w:id="18" w:name="_Toc176708574"/>
       <w:r>
         <w:rPr>
           <w:highlight w:val="yellow"/>
@@ -7957,7 +7964,7 @@
       <w:pPr>
         <w:pStyle w:val="Ttulo2"/>
       </w:pPr>
-      <w:bookmarkStart w:id="19" w:name="_Toc176708294"/>
+      <w:bookmarkStart w:id="19" w:name="_Toc176708575"/>
       <w:r>
         <w:t>Stakeholders Externos</w:t>
       </w:r>
@@ -8282,7 +8289,7 @@
       <w:pPr>
         <w:pStyle w:val="Ttulo2"/>
       </w:pPr>
-      <w:bookmarkStart w:id="20" w:name="_Toc176708295"/>
+      <w:bookmarkStart w:id="20" w:name="_Toc176708576"/>
       <w:r>
         <w:lastRenderedPageBreak/>
         <w:t>Stakeholders Internos</w:t>
@@ -8583,7 +8590,7 @@
       <w:pPr>
         <w:pStyle w:val="Ttulo1"/>
       </w:pPr>
-      <w:bookmarkStart w:id="21" w:name="_Toc176708296"/>
+      <w:bookmarkStart w:id="21" w:name="_Toc176708577"/>
       <w:r>
         <w:rPr>
           <w:highlight w:val="yellow"/>
@@ -12564,7 +12571,7 @@
       <w:pPr>
         <w:pStyle w:val="Ttulo1"/>
       </w:pPr>
-      <w:bookmarkStart w:id="22" w:name="_Toc176708297"/>
+      <w:bookmarkStart w:id="22" w:name="_Toc176708578"/>
       <w:r>
         <w:t>Métodos de Comunicación Interna</w:t>
       </w:r>
@@ -12709,9 +12716,11 @@
         </w:numPr>
         <w:spacing w:line="480" w:lineRule="auto"/>
       </w:pPr>
+      <w:proofErr w:type="gramStart"/>
       <w:r>
         <w:t>Zoom</w:t>
       </w:r>
+      <w:proofErr w:type="gramEnd"/>
       <w:r>
         <w:t xml:space="preserve">: </w:t>
       </w:r>
@@ -12830,7 +12839,7 @@
       <w:pPr>
         <w:pStyle w:val="Ttulo1"/>
       </w:pPr>
-      <w:bookmarkStart w:id="23" w:name="_Toc176708298"/>
+      <w:bookmarkStart w:id="23" w:name="_Toc176708579"/>
       <w:r>
         <w:rPr>
           <w:highlight w:val="yellow"/>
@@ -12888,7 +12897,7 @@
       <w:pPr>
         <w:pStyle w:val="Ttulo1"/>
       </w:pPr>
-      <w:bookmarkStart w:id="24" w:name="_Toc176708299"/>
+      <w:bookmarkStart w:id="24" w:name="_Toc176708580"/>
       <w:r>
         <w:lastRenderedPageBreak/>
         <w:t>Cierre de Proyecto</w:t>
@@ -12960,7 +12969,23 @@
           <w:rFonts w:ascii="Arial" w:hAnsi="Arial" w:cs="Arial"/>
           <w:szCs w:val="28"/>
         </w:rPr>
-        <w:t>de Agosto del 2017</w:t>
+        <w:t xml:space="preserve">de </w:t>
+      </w:r>
+      <w:proofErr w:type="gramStart"/>
+      <w:r>
+        <w:rPr>
+          <w:rFonts w:ascii="Arial" w:hAnsi="Arial" w:cs="Arial"/>
+          <w:szCs w:val="28"/>
+        </w:rPr>
+        <w:t>Agosto</w:t>
+      </w:r>
+      <w:proofErr w:type="gramEnd"/>
+      <w:r>
+        <w:rPr>
+          <w:rFonts w:ascii="Arial" w:hAnsi="Arial" w:cs="Arial"/>
+          <w:szCs w:val="28"/>
+        </w:rPr>
+        <w:t xml:space="preserve"> del 2017</w:t>
       </w:r>
     </w:p>
     <w:p>
@@ -13082,6 +13107,7 @@
           <w:szCs w:val="28"/>
         </w:rPr>
       </w:pPr>
+      <w:proofErr w:type="gramStart"/>
       <w:r>
         <w:rPr>
           <w:rFonts w:ascii="Arial" w:hAnsi="Arial" w:cs="Arial"/>
@@ -13094,7 +13120,15 @@
           <w:rFonts w:ascii="Arial" w:hAnsi="Arial" w:cs="Arial"/>
           <w:szCs w:val="28"/>
         </w:rPr>
-        <w:t xml:space="preserve"> cual tuvo un periodo de</w:t>
+        <w:t xml:space="preserve"> cual</w:t>
+      </w:r>
+      <w:proofErr w:type="gramEnd"/>
+      <w:r>
+        <w:rPr>
+          <w:rFonts w:ascii="Arial" w:hAnsi="Arial" w:cs="Arial"/>
+          <w:szCs w:val="28"/>
+        </w:rPr>
+        <w:t xml:space="preserve"> tuvo un periodo de</w:t>
       </w:r>
       <w:r>
         <w:rPr>
@@ -13231,15 +13265,33 @@
           <w:szCs w:val="28"/>
           <w:lang w:val="es-MX"/>
         </w:rPr>
-        <w:t xml:space="preserve">Estos serán los entregables que </w:t>
-      </w:r>
+        <w:t xml:space="preserve">Estos serán los entregables </w:t>
+      </w:r>
+      <w:proofErr w:type="gramStart"/>
       <w:r>
         <w:rPr>
           <w:color w:val="auto"/>
           <w:szCs w:val="28"/>
           <w:lang w:val="es-MX"/>
         </w:rPr>
-        <w:t xml:space="preserve"> se </w:t>
+        <w:t xml:space="preserve">que </w:t>
+      </w:r>
+      <w:r>
+        <w:rPr>
+          <w:color w:val="auto"/>
+          <w:szCs w:val="28"/>
+          <w:lang w:val="es-MX"/>
+        </w:rPr>
+        <w:t xml:space="preserve"> se</w:t>
+      </w:r>
+      <w:proofErr w:type="gramEnd"/>
+      <w:r>
+        <w:rPr>
+          <w:color w:val="auto"/>
+          <w:szCs w:val="28"/>
+          <w:lang w:val="es-MX"/>
+        </w:rPr>
+        <w:t xml:space="preserve"> </w:t>
       </w:r>
       <w:r>
         <w:rPr>
@@ -13336,7 +13388,23 @@
           <w:rFonts w:ascii="Arial" w:hAnsi="Arial" w:cs="Arial"/>
           <w:szCs w:val="28"/>
         </w:rPr>
-        <w:t>Los datos personales del cliente estarán solo  a disposición de la empresa y no se usaran para otros fines de lucro.</w:t>
+        <w:t xml:space="preserve">Los datos personales del cliente estarán </w:t>
+      </w:r>
+      <w:proofErr w:type="gramStart"/>
+      <w:r>
+        <w:rPr>
+          <w:rFonts w:ascii="Arial" w:hAnsi="Arial" w:cs="Arial"/>
+          <w:szCs w:val="28"/>
+        </w:rPr>
+        <w:t>solo  a</w:t>
+      </w:r>
+      <w:proofErr w:type="gramEnd"/>
+      <w:r>
+        <w:rPr>
+          <w:rFonts w:ascii="Arial" w:hAnsi="Arial" w:cs="Arial"/>
+          <w:szCs w:val="28"/>
+        </w:rPr>
+        <w:t xml:space="preserve"> disposición de la empresa y no se usaran para otros fines de lucro.</w:t>
       </w:r>
     </w:p>
     <w:p>
@@ -13363,7 +13431,23 @@
           <w:sz w:val="23"/>
           <w:szCs w:val="23"/>
         </w:rPr>
-        <w:t>Documentación del proyecto: La cual contiene toda la información de manera detalla para el correcto uso de la aplicación, esta información contiene diagramas, casos de uso, diseño de interfaces para comprender mejor el funcionamiento de la misma.</w:t>
+        <w:t xml:space="preserve">Documentación del proyecto: La cual contiene toda la información de manera detalla para el correcto uso de la aplicación, esta información contiene diagramas, casos de uso, diseño de interfaces para comprender mejor el funcionamiento de </w:t>
+      </w:r>
+      <w:proofErr w:type="gramStart"/>
+      <w:r>
+        <w:rPr>
+          <w:sz w:val="23"/>
+          <w:szCs w:val="23"/>
+        </w:rPr>
+        <w:t>la misma</w:t>
+      </w:r>
+      <w:proofErr w:type="gramEnd"/>
+      <w:r>
+        <w:rPr>
+          <w:sz w:val="23"/>
+          <w:szCs w:val="23"/>
+        </w:rPr>
+        <w:t>.</w:t>
       </w:r>
     </w:p>
     <w:p>
@@ -13389,7 +13473,7 @@
       <w:pPr>
         <w:pStyle w:val="Ttulo1"/>
       </w:pPr>
-      <w:bookmarkStart w:id="25" w:name="_Toc176708300"/>
+      <w:bookmarkStart w:id="25" w:name="_Toc176708581"/>
       <w:r>
         <w:lastRenderedPageBreak/>
         <w:t>Encuesta de satisfacción al cliente</w:t>
@@ -13599,7 +13683,7 @@
 <w:numbering xmlns:wpc="http://schemas.microsoft.com/office/word/2010/wordprocessingCanvas" xmlns:cx="http://schemas.microsoft.com/office/drawing/2014/chartex" xmlns:cx1="http://schemas.microsoft.com/office/drawing/2015/9/8/chartex" xmlns:cx2="http://schemas.microsoft.com/office/drawing/2015/10/21/chartex" xmlns:cx3="http://schemas.microsoft.com/office/drawing/2016/5/9/chartex" xmlns:cx4="http://schemas.microsoft.com/office/drawing/2016/5/10/chartex" xmlns:cx5="http://schemas.microsoft.com/office/drawing/2016/5/11/chartex" xmlns:cx6="http://schemas.microsoft.com/office/drawing/2016/5/12/chartex" xmlns:cx7="http://schemas.microsoft.com/office/drawing/2016/5/13/chartex" xmlns:cx8="http://schemas.microsoft.com/office/drawing/2016/5/14/chartex" xmlns:mc="http://schemas.openxmlformats.org/markup-compatibility/2006" xmlns:aink="http://schemas.microsoft.com/office/drawing/2016/ink" xmlns:am3d="http://schemas.microsoft.com/office/drawing/2017/model3d" xmlns:o="urn:schemas-microsoft-com:office:office" xmlns:oel="http://schemas.microsoft.com/office/2019/extlst" xmlns:r="http://schemas.openxmlformats.org/officeDocument/2006/relationships" xmlns:m="http://schemas.openxmlformats.org/officeDocument/2006/math" xmlns:v="urn:schemas-microsoft-com:vml" xmlns:wp14="http://schemas.microsoft.com/office/word/2010/wordprocessingDrawing" xmlns:wp="http://schemas.openxmlformats.org/drawingml/2006/wordprocessingDrawing" xmlns:w10="urn:schemas-microsoft-com:office:word" xmlns:w="http://schemas.openxmlformats.org/wordprocessingml/2006/main" xmlns:w14="http://schemas.microsoft.com/office/word/2010/wordml" xmlns:w15="http://schemas.microsoft.com/office/word/2012/wordml" xmlns:w16cex="http://schemas.microsoft.com/office/word/2018/wordml/cex" xmlns:w16cid="http://schemas.microsoft.com/office/word/2016/wordml/cid" xmlns:w16="http://schemas.microsoft.com/office/word/2018/wordml" xmlns:w16du="http://schemas.microsoft.com/office/word/2023/wordml/word16du" xmlns:w16sdtdh="http://schemas.microsoft.com/office/word/2020/wordml/sdtdatahash" xmlns:w16se="http://schemas.microsoft.com/office/word/2015/wordml/symex" xmlns:wpg="http://schemas.microsoft.com/office/word/2010/wordprocessingGroup" xmlns:wpi="http://schemas.microsoft.com/office/word/2010/wordprocessingInk" xmlns:wne="http://schemas.microsoft.com/office/word/2006/wordml" xmlns:wps="http://schemas.microsoft.com/office/word/2010/wordprocessingShape" mc:Ignorable="w14 w15 w16se w16cid w16 w16cex w16sdtdh w16du wp14">
   <w:numPicBullet w:numPicBulletId="0">
     <w:pict>
-      <v:shape w14:anchorId="639E162D" id="_x0000_i1299" style="width:79.5pt;height:82.75pt" coordsize="" o:spt="100" o:bullet="t" adj="0,,0" path="" stroked="f">
+      <v:shape w14:anchorId="29B01839" id="_x0000_i1303" style="width:77.15pt;height:82.3pt" coordsize="" o:spt="100" o:bullet="t" adj="0,,0" path="" stroked="f">
         <v:stroke joinstyle="miter"/>
         <v:imagedata r:id="rId1" o:title="image34"/>
         <v:formulas/>
@@ -13609,7 +13693,7 @@
   </w:numPicBullet>
   <w:numPicBullet w:numPicBulletId="1">
     <w:pict>
-      <v:shapetype w14:anchorId="42C5A386" id="_x0000_t75" coordsize="21600,21600" o:spt="75" o:preferrelative="t" path="m@4@5l@4@11@9@11@9@5xe" filled="f" stroked="f">
+      <v:shapetype id="_x0000_t75" coordsize="21600,21600" o:spt="75" o:preferrelative="t" path="m@4@5l@4@11@9@11@9@5xe" filled="f" stroked="f">
         <v:stroke joinstyle="miter"/>
         <v:formulas>
           <v:f eqn="if lineDrawn pixelLineWidth 0"/>
@@ -13628,7 +13712,7 @@
         <v:path o:extrusionok="f" gradientshapeok="t" o:connecttype="rect"/>
         <o:lock v:ext="edit" aspectratio="t"/>
       </v:shapetype>
-      <v:shape id="_x0000_i1300" type="#_x0000_t75" style="width:11.3pt;height:11.3pt" o:bullet="t">
+      <v:shape id="_x0000_i1304" type="#_x0000_t75" style="width:10.3pt;height:10.3pt" o:bullet="t">
         <v:imagedata r:id="rId2" o:title="mso7380"/>
       </v:shape>
     </w:pict>

</xml_diff>